<commit_message>
empresas - mini updates
</commit_message>
<xml_diff>
--- a/Empresas/Tema 4/Empresas - Tema 4.docx
+++ b/Empresas/Tema 4/Empresas - Tema 4.docx
@@ -29,6 +29,7 @@
           </w14:textFill>
         </w:rPr>
       </w:pPr>
+      <w:proofErr w:type="spellStart"/>
       <w:r>
         <w:rPr>
           <w:b/>
@@ -53,7 +54,88 @@
             </w14:solidFill>
           </w14:textFill>
         </w:rPr>
-        <w:t>Empresas: Tema 4</w:t>
+        <w:t>Empresas</w:t>
+      </w:r>
+      <w:proofErr w:type="spellEnd"/>
+      <w:r>
+        <w:rPr>
+          <w:b/>
+          <w:outline/>
+          <w:color w:val="ED7D31" w:themeColor="accent2"/>
+          <w:sz w:val="120"/>
+          <w:szCs w:val="120"/>
+          <w:lang w:val="en-US"/>
+          <w14:shadow w14:blurRad="0" w14:dist="38100" w14:dir="2700000" w14:sx="100000" w14:sy="100000" w14:kx="0" w14:ky="0" w14:algn="tl">
+            <w14:schemeClr w14:val="accent2"/>
+          </w14:shadow>
+          <w14:textOutline w14:w="6604" w14:cap="flat" w14:cmpd="sng" w14:algn="ctr">
+            <w14:solidFill>
+              <w14:schemeClr w14:val="accent2"/>
+            </w14:solidFill>
+            <w14:prstDash w14:val="solid"/>
+            <w14:round/>
+          </w14:textOutline>
+          <w14:textFill>
+            <w14:solidFill>
+              <w14:srgbClr w14:val="FFFFFF"/>
+            </w14:solidFill>
+          </w14:textFill>
+        </w:rPr>
+        <w:t xml:space="preserve">: </w:t>
+      </w:r>
+      <w:proofErr w:type="spellStart"/>
+      <w:r>
+        <w:rPr>
+          <w:b/>
+          <w:outline/>
+          <w:color w:val="ED7D31" w:themeColor="accent2"/>
+          <w:sz w:val="120"/>
+          <w:szCs w:val="120"/>
+          <w:lang w:val="en-US"/>
+          <w14:shadow w14:blurRad="0" w14:dist="38100" w14:dir="2700000" w14:sx="100000" w14:sy="100000" w14:kx="0" w14:ky="0" w14:algn="tl">
+            <w14:schemeClr w14:val="accent2"/>
+          </w14:shadow>
+          <w14:textOutline w14:w="6604" w14:cap="flat" w14:cmpd="sng" w14:algn="ctr">
+            <w14:solidFill>
+              <w14:schemeClr w14:val="accent2"/>
+            </w14:solidFill>
+            <w14:prstDash w14:val="solid"/>
+            <w14:round/>
+          </w14:textOutline>
+          <w14:textFill>
+            <w14:solidFill>
+              <w14:srgbClr w14:val="FFFFFF"/>
+            </w14:solidFill>
+          </w14:textFill>
+        </w:rPr>
+        <w:t>Tema</w:t>
+      </w:r>
+      <w:proofErr w:type="spellEnd"/>
+      <w:r>
+        <w:rPr>
+          <w:b/>
+          <w:outline/>
+          <w:color w:val="ED7D31" w:themeColor="accent2"/>
+          <w:sz w:val="120"/>
+          <w:szCs w:val="120"/>
+          <w:lang w:val="en-US"/>
+          <w14:shadow w14:blurRad="0" w14:dist="38100" w14:dir="2700000" w14:sx="100000" w14:sy="100000" w14:kx="0" w14:ky="0" w14:algn="tl">
+            <w14:schemeClr w14:val="accent2"/>
+          </w14:shadow>
+          <w14:textOutline w14:w="6604" w14:cap="flat" w14:cmpd="sng" w14:algn="ctr">
+            <w14:solidFill>
+              <w14:schemeClr w14:val="accent2"/>
+            </w14:solidFill>
+            <w14:prstDash w14:val="solid"/>
+            <w14:round/>
+          </w14:textOutline>
+          <w14:textFill>
+            <w14:solidFill>
+              <w14:srgbClr w14:val="FFFFFF"/>
+            </w14:solidFill>
+          </w14:textFill>
+        </w:rPr>
+        <w:t xml:space="preserve"> 4</w:t>
       </w:r>
     </w:p>
     <w:p>
@@ -1027,7 +1109,23 @@
           <w:b/>
           <w:bCs/>
         </w:rPr>
-        <w:t>Marketing mix: estrategias para alcanzar dichos objetivos.</w:t>
+        <w:t xml:space="preserve">Marketing </w:t>
+      </w:r>
+      <w:proofErr w:type="spellStart"/>
+      <w:r>
+        <w:rPr>
+          <w:b/>
+          <w:bCs/>
+        </w:rPr>
+        <w:t>mix</w:t>
+      </w:r>
+      <w:proofErr w:type="spellEnd"/>
+      <w:r>
+        <w:rPr>
+          <w:b/>
+          <w:bCs/>
+        </w:rPr>
+        <w:t>: estrategias para alcanzar dichos objetivos.</w:t>
       </w:r>
     </w:p>
     <w:p>
@@ -1045,7 +1143,15 @@
         <w:t>diseñar un plan de marketing son las 4P del marketing,</w:t>
       </w:r>
       <w:r>
-        <w:t xml:space="preserve"> las decisiones tomadas en función a estas variables se conocen como marketing mix.</w:t>
+        <w:t xml:space="preserve"> las decisiones tomadas en función a estas variables se conocen como marketing </w:t>
+      </w:r>
+      <w:proofErr w:type="spellStart"/>
+      <w:r>
+        <w:t>mix</w:t>
+      </w:r>
+      <w:proofErr w:type="spellEnd"/>
+      <w:r>
+        <w:t>.</w:t>
       </w:r>
     </w:p>
     <w:p>
@@ -1061,6 +1167,7 @@
           <w:bCs/>
         </w:rPr>
       </w:pPr>
+      <w:proofErr w:type="spellStart"/>
       <w:r>
         <w:rPr>
           <w:b/>
@@ -1068,6 +1175,7 @@
         </w:rPr>
         <w:t>Product</w:t>
       </w:r>
+      <w:proofErr w:type="spellEnd"/>
     </w:p>
     <w:p>
       <w:pPr>
@@ -1103,6 +1211,7 @@
           <w:bCs/>
         </w:rPr>
       </w:pPr>
+      <w:proofErr w:type="spellStart"/>
       <w:r>
         <w:rPr>
           <w:b/>
@@ -1110,6 +1219,7 @@
         </w:rPr>
         <w:t>Promotion</w:t>
       </w:r>
+      <w:proofErr w:type="spellEnd"/>
     </w:p>
     <w:p>
       <w:pPr>
@@ -1456,7 +1566,15 @@
         <w:jc w:val="both"/>
       </w:pPr>
       <w:r>
-        <w:t>Es la única variable de los elementos del marketing mix que genera ingresos en la empresa</w:t>
+        <w:t xml:space="preserve">Es la única variable de los elementos del marketing </w:t>
+      </w:r>
+      <w:proofErr w:type="spellStart"/>
+      <w:r>
+        <w:t>mix</w:t>
+      </w:r>
+      <w:proofErr w:type="spellEnd"/>
+      <w:r>
+        <w:t xml:space="preserve"> que genera ingresos en la empresa</w:t>
       </w:r>
       <w:r>
         <w:rPr>
@@ -1748,7 +1866,15 @@
         <w:t>Precios psicológicos</w:t>
       </w:r>
       <w:r>
-        <w:t>: maquillar precios (4,99, etc)</w:t>
+        <w:t xml:space="preserve">: maquillar precios (4,99, </w:t>
+      </w:r>
+      <w:proofErr w:type="spellStart"/>
+      <w:r>
+        <w:t>etc</w:t>
+      </w:r>
+      <w:proofErr w:type="spellEnd"/>
+      <w:r>
+        <w:t>)</w:t>
       </w:r>
     </w:p>
     <w:p>
@@ -1908,7 +2034,10 @@
         <w:t xml:space="preserve">Funciones </w:t>
       </w:r>
       <w:r>
-        <w:t>que realiza cada integrante del canal de comunicación</w:t>
+        <w:t xml:space="preserve">que realiza cada integrante del canal de </w:t>
+      </w:r>
+      <w:r>
+        <w:t>distribución.</w:t>
       </w:r>
     </w:p>
     <w:p>
@@ -1928,15 +2057,31 @@
         <w:t>Tipos de distribución:</w:t>
       </w:r>
       <w:r>
-        <w:t xml:space="preserve"> exclusiva, intensa, selectiva, etc… </w:t>
-      </w:r>
-    </w:p>
-    <w:p>
-      <w:pPr>
-        <w:jc w:val="both"/>
-      </w:pPr>
-      <w:r>
-        <w:t>A los comercios minoristas tradicionales (mercado, supermercado, grandes superficies, etc…) se les ha sumado en estos últimos años las franquicias y la venta on-line.</w:t>
+        <w:t xml:space="preserve"> exclusiva, intensa, selectiva, </w:t>
+      </w:r>
+      <w:proofErr w:type="spellStart"/>
+      <w:r>
+        <w:t>etc</w:t>
+      </w:r>
+      <w:proofErr w:type="spellEnd"/>
+      <w:r>
+        <w:t xml:space="preserve">… </w:t>
+      </w:r>
+    </w:p>
+    <w:p>
+      <w:pPr>
+        <w:jc w:val="both"/>
+      </w:pPr>
+      <w:r>
+        <w:t xml:space="preserve">A los comercios minoristas tradicionales (mercado, supermercado, grandes superficies, </w:t>
+      </w:r>
+      <w:proofErr w:type="spellStart"/>
+      <w:r>
+        <w:t>etc</w:t>
+      </w:r>
+      <w:proofErr w:type="spellEnd"/>
+      <w:r>
+        <w:t>…) se les ha sumado en estos últimos años las franquicias y la venta on-line.</w:t>
       </w:r>
     </w:p>
     <w:p>
@@ -2004,7 +2149,15 @@
         <w:t>la persona que ha montado la empresa</w:t>
       </w:r>
       <w:r>
-        <w:t xml:space="preserve"> originalmente. Es el encargado de aportar la imagen, marca, nombre comercial, producto, publicidad, know-how, etc…</w:t>
+        <w:t xml:space="preserve"> originalmente. Es el encargado de aportar la imagen, marca, nombre comercial, producto, publicidad, know-how, </w:t>
+      </w:r>
+      <w:proofErr w:type="spellStart"/>
+      <w:r>
+        <w:t>etc</w:t>
+      </w:r>
+      <w:proofErr w:type="spellEnd"/>
+      <w:r>
+        <w:t>…</w:t>
       </w:r>
     </w:p>
     <w:p>
@@ -2082,12 +2235,21 @@
         </w:numPr>
         <w:jc w:val="both"/>
       </w:pPr>
-      <w:r>
-        <w:rPr>
-          <w:b/>
-          <w:bCs/>
-        </w:rPr>
-        <w:t>Know (saber):</w:t>
+      <w:proofErr w:type="spellStart"/>
+      <w:r>
+        <w:rPr>
+          <w:b/>
+          <w:bCs/>
+        </w:rPr>
+        <w:t>Know</w:t>
+      </w:r>
+      <w:proofErr w:type="spellEnd"/>
+      <w:r>
+        <w:rPr>
+          <w:b/>
+          <w:bCs/>
+        </w:rPr>
+        <w:t xml:space="preserve"> (saber):</w:t>
       </w:r>
       <w:r>
         <w:t xml:space="preserve"> los conocimientos sobre la actividad</w:t>
@@ -2102,12 +2264,21 @@
         </w:numPr>
         <w:jc w:val="both"/>
       </w:pPr>
-      <w:r>
-        <w:rPr>
-          <w:b/>
-          <w:bCs/>
-        </w:rPr>
-        <w:t>How (hacer):</w:t>
+      <w:proofErr w:type="spellStart"/>
+      <w:r>
+        <w:rPr>
+          <w:b/>
+          <w:bCs/>
+        </w:rPr>
+        <w:t>How</w:t>
+      </w:r>
+      <w:proofErr w:type="spellEnd"/>
+      <w:r>
+        <w:rPr>
+          <w:b/>
+          <w:bCs/>
+        </w:rPr>
+        <w:t xml:space="preserve"> (hacer):</w:t>
       </w:r>
       <w:r>
         <w:t xml:space="preserve"> c</w:t>
@@ -2136,7 +2307,17 @@
         <w:t xml:space="preserve">Marca: </w:t>
       </w:r>
       <w:r>
-        <w:t>Lo que asegura al cliente que la calidad de los productos y servicios es la misma en cualquier franquicia</w:t>
+        <w:t xml:space="preserve">Lo que asegura al cliente que </w:t>
+      </w:r>
+      <w:r>
+        <w:rPr>
+          <w:b/>
+          <w:bCs/>
+        </w:rPr>
+        <w:t>la calidad de los productos y servicios es la misma</w:t>
+      </w:r>
+      <w:r>
+        <w:t xml:space="preserve"> en cualquier franquicia</w:t>
       </w:r>
     </w:p>
     <w:p>
@@ -2156,7 +2337,27 @@
         <w:t>Royalties:</w:t>
       </w:r>
       <w:r>
-        <w:t xml:space="preserve"> pago mensual que hace el franquiciado al franquiciador por utilizar el nombre y la marca de la empresa. Este pago puede ser fijo o un porcentaje de las ventas (más habitual).</w:t>
+        <w:t xml:space="preserve"> </w:t>
+      </w:r>
+      <w:r>
+        <w:rPr>
+          <w:b/>
+          <w:bCs/>
+        </w:rPr>
+        <w:t>pago mensual</w:t>
+      </w:r>
+      <w:r>
+        <w:t xml:space="preserve"> que hace el franquiciado al franquiciador por utilizar el nombre y la marca de la empresa. Este pago puede ser fijo o </w:t>
+      </w:r>
+      <w:r>
+        <w:rPr>
+          <w:b/>
+          <w:bCs/>
+        </w:rPr>
+        <w:t>un porcentaje de las ventas</w:t>
+      </w:r>
+      <w:r>
+        <w:t xml:space="preserve"> (más habitual).</w:t>
       </w:r>
     </w:p>
     <w:p>
@@ -2332,7 +2533,15 @@
         <w:t>grupos de interés</w:t>
       </w:r>
       <w:r>
-        <w:t xml:space="preserve"> (actos culturales / deportivos, ONGs, etc.…) </w:t>
+        <w:t xml:space="preserve"> (actos culturales / deportivos, </w:t>
+      </w:r>
+      <w:proofErr w:type="spellStart"/>
+      <w:r>
+        <w:t>ONGs</w:t>
+      </w:r>
+      <w:proofErr w:type="spellEnd"/>
+      <w:r>
+        <w:t xml:space="preserve">, etc.…) </w:t>
       </w:r>
     </w:p>
     <w:p>
@@ -2344,12 +2553,21 @@
         </w:numPr>
         <w:jc w:val="both"/>
       </w:pPr>
-      <w:r>
-        <w:rPr>
-          <w:b/>
-          <w:bCs/>
-        </w:rPr>
-        <w:t xml:space="preserve">Merchandising: </w:t>
+      <w:proofErr w:type="spellStart"/>
+      <w:r>
+        <w:rPr>
+          <w:b/>
+          <w:bCs/>
+        </w:rPr>
+        <w:t>Merchandising</w:t>
+      </w:r>
+      <w:proofErr w:type="spellEnd"/>
+      <w:r>
+        <w:rPr>
+          <w:b/>
+          <w:bCs/>
+        </w:rPr>
+        <w:t xml:space="preserve">: </w:t>
       </w:r>
       <w:r>
         <w:t xml:space="preserve">conjunto de técnicas que permiten </w:t>
@@ -2684,7 +2902,7 @@
         <v:path o:extrusionok="f" gradientshapeok="t" o:connecttype="rect"/>
         <o:lock v:ext="edit" aspectratio="t"/>
       </v:shapetype>
-      <v:shape id="_x0000_i1046" type="#_x0000_t75" style="width:11.25pt;height:11.25pt" o:bullet="t">
+      <v:shape id="_x0000_i1049" type="#_x0000_t75" style="width:11.25pt;height:11.25pt" o:bullet="t">
         <v:imagedata r:id="rId1" o:title="msoCC25"/>
       </v:shape>
     </w:pict>
@@ -3827,6 +4045,7 @@
     <w:rsid w:val="00247B9C"/>
     <w:rsid w:val="00304EA1"/>
     <w:rsid w:val="003A37FB"/>
+    <w:rsid w:val="00405CC1"/>
     <w:rsid w:val="007038DF"/>
     <w:rsid w:val="00855D86"/>
   </w:rsids>

</xml_diff>